<commit_message>
istanzia struttura progetto e conclusione della classe StrutturaRicettiva
</commit_message>
<xml_diff>
--- a/RELAZIONE TECNICA REALIZZAZIONE APPLICAZIONE CLIENT.docx
+++ b/RELAZIONE TECNICA REALIZZAZIONE APPLICAZIONE CLIENT.docx
@@ -1541,7 +1541,6 @@
         <w:t xml:space="preserve"> = new </w:t>
       </w:r>
       <w:proofErr w:type="spellStart"/>
-      <w:proofErr w:type="gramStart"/>
       <w:r>
         <w:rPr>
           <w:rFonts w:ascii="Courier New" w:eastAsia="Times New Roman" w:hAnsi="Courier New" w:cs="Courier New"/>
@@ -1559,17 +1558,7 @@
           <w:szCs w:val="20"/>
           <w:lang w:val="en-GB" w:eastAsia="it-IT"/>
         </w:rPr>
-        <w:t>(</w:t>
-      </w:r>
-      <w:proofErr w:type="gramEnd"/>
-      <w:r>
-        <w:rPr>
-          <w:rFonts w:ascii="Courier New" w:eastAsia="Times New Roman" w:hAnsi="Courier New" w:cs="Courier New"/>
-          <w:sz w:val="20"/>
-          <w:szCs w:val="20"/>
-          <w:lang w:val="en-GB" w:eastAsia="it-IT"/>
-        </w:rPr>
-        <w:t xml:space="preserve">new </w:t>
+        <w:t xml:space="preserve">(new </w:t>
       </w:r>
       <w:proofErr w:type="spellStart"/>
       <w:r>
@@ -1688,7 +1677,6 @@
         <w:t xml:space="preserve">        while ((line = </w:t>
       </w:r>
       <w:proofErr w:type="spellStart"/>
-      <w:proofErr w:type="gramStart"/>
       <w:r>
         <w:rPr>
           <w:rFonts w:ascii="Courier New" w:eastAsia="Times New Roman" w:hAnsi="Courier New" w:cs="Courier New"/>
@@ -1699,7 +1687,6 @@
         <w:t>br.readLine</w:t>
       </w:r>
       <w:proofErr w:type="spellEnd"/>
-      <w:proofErr w:type="gramEnd"/>
       <w:r>
         <w:rPr>
           <w:rFonts w:ascii="Courier New" w:eastAsia="Times New Roman" w:hAnsi="Courier New" w:cs="Courier New"/>
@@ -1745,27 +1732,7 @@
           <w:szCs w:val="20"/>
           <w:lang w:val="en-GB" w:eastAsia="it-IT"/>
         </w:rPr>
-        <w:t xml:space="preserve">            </w:t>
-      </w:r>
-      <w:proofErr w:type="gramStart"/>
-      <w:r>
-        <w:rPr>
-          <w:rFonts w:ascii="Courier New" w:eastAsia="Times New Roman" w:hAnsi="Courier New" w:cs="Courier New"/>
-          <w:sz w:val="20"/>
-          <w:szCs w:val="20"/>
-          <w:lang w:val="en-GB" w:eastAsia="it-IT"/>
-        </w:rPr>
-        <w:t>String[</w:t>
-      </w:r>
-      <w:proofErr w:type="gramEnd"/>
-      <w:r>
-        <w:rPr>
-          <w:rFonts w:ascii="Courier New" w:eastAsia="Times New Roman" w:hAnsi="Courier New" w:cs="Courier New"/>
-          <w:sz w:val="20"/>
-          <w:szCs w:val="20"/>
-          <w:lang w:val="en-GB" w:eastAsia="it-IT"/>
-        </w:rPr>
-        <w:t xml:space="preserve">] values = </w:t>
+        <w:t xml:space="preserve">            String[] values = </w:t>
       </w:r>
       <w:proofErr w:type="spellStart"/>
       <w:r>
@@ -1922,7 +1889,6 @@
         <w:t xml:space="preserve">        </w:t>
       </w:r>
       <w:proofErr w:type="spellStart"/>
-      <w:proofErr w:type="gramStart"/>
       <w:r>
         <w:rPr>
           <w:rFonts w:ascii="Courier New" w:eastAsia="Times New Roman" w:hAnsi="Courier New" w:cs="Courier New"/>
@@ -1933,7 +1899,6 @@
         <w:t>br.close</w:t>
       </w:r>
       <w:proofErr w:type="spellEnd"/>
-      <w:proofErr w:type="gramEnd"/>
       <w:r>
         <w:rPr>
           <w:rFonts w:ascii="Courier New" w:eastAsia="Times New Roman" w:hAnsi="Courier New" w:cs="Courier New"/>
@@ -2046,27 +2011,7 @@
           <w:szCs w:val="20"/>
           <w:lang w:val="en-GB" w:eastAsia="it-IT"/>
         </w:rPr>
-        <w:t xml:space="preserve">    public </w:t>
-      </w:r>
-      <w:proofErr w:type="gramStart"/>
-      <w:r>
-        <w:rPr>
-          <w:rFonts w:ascii="Courier New" w:eastAsia="Times New Roman" w:hAnsi="Courier New" w:cs="Courier New"/>
-          <w:sz w:val="20"/>
-          <w:szCs w:val="20"/>
-          <w:lang w:val="en-GB" w:eastAsia="it-IT"/>
-        </w:rPr>
-        <w:t>String[</w:t>
-      </w:r>
-      <w:proofErr w:type="gramEnd"/>
-      <w:r>
-        <w:rPr>
-          <w:rFonts w:ascii="Courier New" w:eastAsia="Times New Roman" w:hAnsi="Courier New" w:cs="Courier New"/>
-          <w:sz w:val="20"/>
-          <w:szCs w:val="20"/>
-          <w:lang w:val="en-GB" w:eastAsia="it-IT"/>
-        </w:rPr>
-        <w:t xml:space="preserve">] </w:t>
+        <w:t xml:space="preserve">    public String[] </w:t>
       </w:r>
       <w:proofErr w:type="spellStart"/>
       <w:r>
@@ -2127,7 +2072,6 @@
         <w:t xml:space="preserve">        if (index &gt;= 0 &amp;&amp; index &lt; </w:t>
       </w:r>
       <w:proofErr w:type="spellStart"/>
-      <w:proofErr w:type="gramStart"/>
       <w:r>
         <w:rPr>
           <w:rFonts w:ascii="Courier New" w:eastAsia="Times New Roman" w:hAnsi="Courier New" w:cs="Courier New"/>
@@ -2138,7 +2082,6 @@
         <w:t>data.size</w:t>
       </w:r>
       <w:proofErr w:type="spellEnd"/>
-      <w:proofErr w:type="gramEnd"/>
       <w:r>
         <w:rPr>
           <w:rFonts w:ascii="Courier New" w:eastAsia="Times New Roman" w:hAnsi="Courier New" w:cs="Courier New"/>
@@ -2448,27 +2391,7 @@
           <w:szCs w:val="20"/>
           <w:lang w:val="en-GB" w:eastAsia="it-IT"/>
         </w:rPr>
-        <w:t xml:space="preserve">import </w:t>
-      </w:r>
-      <w:proofErr w:type="gramStart"/>
-      <w:r>
-        <w:rPr>
-          <w:rFonts w:ascii="Courier New" w:eastAsia="Times New Roman" w:hAnsi="Courier New" w:cs="Courier New"/>
-          <w:sz w:val="20"/>
-          <w:szCs w:val="20"/>
-          <w:lang w:val="en-GB" w:eastAsia="it-IT"/>
-        </w:rPr>
-        <w:t>java.io.*</w:t>
-      </w:r>
-      <w:proofErr w:type="gramEnd"/>
-      <w:r>
-        <w:rPr>
-          <w:rFonts w:ascii="Courier New" w:eastAsia="Times New Roman" w:hAnsi="Courier New" w:cs="Courier New"/>
-          <w:sz w:val="20"/>
-          <w:szCs w:val="20"/>
-          <w:lang w:val="en-GB" w:eastAsia="it-IT"/>
-        </w:rPr>
-        <w:t>;</w:t>
+        <w:t>import java.io.*;</w:t>
       </w:r>
     </w:p>
     <w:p>
@@ -2506,27 +2429,7 @@
           <w:szCs w:val="20"/>
           <w:lang w:val="en-GB" w:eastAsia="it-IT"/>
         </w:rPr>
-        <w:t xml:space="preserve">import </w:t>
-      </w:r>
-      <w:proofErr w:type="gramStart"/>
-      <w:r>
-        <w:rPr>
-          <w:rFonts w:ascii="Courier New" w:eastAsia="Times New Roman" w:hAnsi="Courier New" w:cs="Courier New"/>
-          <w:sz w:val="20"/>
-          <w:szCs w:val="20"/>
-          <w:lang w:val="en-GB" w:eastAsia="it-IT"/>
-        </w:rPr>
-        <w:t>java.net.*</w:t>
-      </w:r>
-      <w:proofErr w:type="gramEnd"/>
-      <w:r>
-        <w:rPr>
-          <w:rFonts w:ascii="Courier New" w:eastAsia="Times New Roman" w:hAnsi="Courier New" w:cs="Courier New"/>
-          <w:sz w:val="20"/>
-          <w:szCs w:val="20"/>
-          <w:lang w:val="en-GB" w:eastAsia="it-IT"/>
-        </w:rPr>
-        <w:t>;</w:t>
+        <w:t>import java.net.*;</w:t>
       </w:r>
     </w:p>
     <w:p>
@@ -2567,25 +2470,14 @@
         <w:t xml:space="preserve">import </w:t>
       </w:r>
       <w:proofErr w:type="spellStart"/>
-      <w:proofErr w:type="gramStart"/>
-      <w:r>
-        <w:rPr>
-          <w:rFonts w:ascii="Courier New" w:eastAsia="Times New Roman" w:hAnsi="Courier New" w:cs="Courier New"/>
-          <w:sz w:val="20"/>
-          <w:szCs w:val="20"/>
-          <w:lang w:val="en-GB" w:eastAsia="it-IT"/>
-        </w:rPr>
-        <w:t>java.util</w:t>
-      </w:r>
-      <w:proofErr w:type="gramEnd"/>
-      <w:r>
-        <w:rPr>
-          <w:rFonts w:ascii="Courier New" w:eastAsia="Times New Roman" w:hAnsi="Courier New" w:cs="Courier New"/>
-          <w:sz w:val="20"/>
-          <w:szCs w:val="20"/>
-          <w:lang w:val="en-GB" w:eastAsia="it-IT"/>
-        </w:rPr>
-        <w:t>.List</w:t>
+      <w:r>
+        <w:rPr>
+          <w:rFonts w:ascii="Courier New" w:eastAsia="Times New Roman" w:hAnsi="Courier New" w:cs="Courier New"/>
+          <w:sz w:val="20"/>
+          <w:szCs w:val="20"/>
+          <w:lang w:val="en-GB" w:eastAsia="it-IT"/>
+        </w:rPr>
+        <w:t>java.util.List</w:t>
       </w:r>
       <w:proofErr w:type="spellEnd"/>
       <w:r>
@@ -2700,27 +2592,7 @@
           <w:szCs w:val="20"/>
           <w:lang w:val="en-GB" w:eastAsia="it-IT"/>
         </w:rPr>
-        <w:t xml:space="preserve">    private static List&lt;</w:t>
-      </w:r>
-      <w:proofErr w:type="gramStart"/>
-      <w:r>
-        <w:rPr>
-          <w:rFonts w:ascii="Courier New" w:eastAsia="Times New Roman" w:hAnsi="Courier New" w:cs="Courier New"/>
-          <w:sz w:val="20"/>
-          <w:szCs w:val="20"/>
-          <w:lang w:val="en-GB" w:eastAsia="it-IT"/>
-        </w:rPr>
-        <w:t>String[</w:t>
-      </w:r>
-      <w:proofErr w:type="gramEnd"/>
-      <w:r>
-        <w:rPr>
-          <w:rFonts w:ascii="Courier New" w:eastAsia="Times New Roman" w:hAnsi="Courier New" w:cs="Courier New"/>
-          <w:sz w:val="20"/>
-          <w:szCs w:val="20"/>
-          <w:lang w:val="en-GB" w:eastAsia="it-IT"/>
-        </w:rPr>
-        <w:t>]&gt; data;</w:t>
+        <w:t xml:space="preserve">    private static List&lt;String[]&gt; data;</w:t>
       </w:r>
     </w:p>
     <w:p>
@@ -2787,27 +2659,7 @@
           <w:szCs w:val="20"/>
           <w:lang w:val="en-GB" w:eastAsia="it-IT"/>
         </w:rPr>
-        <w:t xml:space="preserve">    public static void </w:t>
-      </w:r>
-      <w:proofErr w:type="gramStart"/>
-      <w:r>
-        <w:rPr>
-          <w:rFonts w:ascii="Courier New" w:eastAsia="Times New Roman" w:hAnsi="Courier New" w:cs="Courier New"/>
-          <w:sz w:val="20"/>
-          <w:szCs w:val="20"/>
-          <w:lang w:val="en-GB" w:eastAsia="it-IT"/>
-        </w:rPr>
-        <w:t>main(</w:t>
-      </w:r>
-      <w:proofErr w:type="gramEnd"/>
-      <w:r>
-        <w:rPr>
-          <w:rFonts w:ascii="Courier New" w:eastAsia="Times New Roman" w:hAnsi="Courier New" w:cs="Courier New"/>
-          <w:sz w:val="20"/>
-          <w:szCs w:val="20"/>
-          <w:lang w:val="en-GB" w:eastAsia="it-IT"/>
-        </w:rPr>
-        <w:t xml:space="preserve">String[] </w:t>
+        <w:t xml:space="preserve">    public static void main(String[] </w:t>
       </w:r>
       <w:proofErr w:type="spellStart"/>
       <w:r>
@@ -2908,7 +2760,6 @@
         <w:t xml:space="preserve"> = new </w:t>
       </w:r>
       <w:proofErr w:type="spellStart"/>
-      <w:proofErr w:type="gramStart"/>
       <w:r>
         <w:rPr>
           <w:rFonts w:ascii="Courier New" w:eastAsia="Times New Roman" w:hAnsi="Courier New" w:cs="Courier New"/>
@@ -2926,17 +2777,7 @@
           <w:szCs w:val="20"/>
           <w:lang w:val="en-GB" w:eastAsia="it-IT"/>
         </w:rPr>
-        <w:t>(</w:t>
-      </w:r>
-      <w:proofErr w:type="gramEnd"/>
-      <w:r>
-        <w:rPr>
-          <w:rFonts w:ascii="Courier New" w:eastAsia="Times New Roman" w:hAnsi="Courier New" w:cs="Courier New"/>
-          <w:sz w:val="20"/>
-          <w:szCs w:val="20"/>
-          <w:lang w:val="en-GB" w:eastAsia="it-IT"/>
-        </w:rPr>
-        <w:t>12345)) {</w:t>
+        <w:t>(12345)) {</w:t>
       </w:r>
     </w:p>
     <w:p>
@@ -3052,17 +2893,7 @@
           <w:szCs w:val="20"/>
           <w:lang w:eastAsia="it-IT"/>
         </w:rPr>
-        <w:t>("Regione-Piemonte---Elenco-delle-strutture-ricettive.csv"</w:t>
-      </w:r>
-      <w:proofErr w:type="gramStart"/>
-      <w:r>
-        <w:rPr>
-          <w:rFonts w:ascii="Courier New" w:eastAsia="Times New Roman" w:hAnsi="Courier New" w:cs="Courier New"/>
-          <w:sz w:val="20"/>
-          <w:szCs w:val="20"/>
-          <w:lang w:eastAsia="it-IT"/>
-        </w:rPr>
-        <w:t>).</w:t>
+        <w:t>("Regione-Piemonte---Elenco-delle-strutture-ricettive.csv").</w:t>
       </w:r>
       <w:proofErr w:type="spellStart"/>
       <w:r>
@@ -3075,7 +2906,6 @@
         <w:t>getData</w:t>
       </w:r>
       <w:proofErr w:type="spellEnd"/>
-      <w:proofErr w:type="gramEnd"/>
       <w:r>
         <w:rPr>
           <w:rFonts w:ascii="Courier New" w:eastAsia="Times New Roman" w:hAnsi="Courier New" w:cs="Courier New"/>
@@ -3279,7 +3109,6 @@
         <w:t xml:space="preserve">                new </w:t>
       </w:r>
       <w:proofErr w:type="spellStart"/>
-      <w:proofErr w:type="gramStart"/>
       <w:r>
         <w:rPr>
           <w:rFonts w:ascii="Courier New" w:eastAsia="Times New Roman" w:hAnsi="Courier New" w:cs="Courier New"/>
@@ -3300,7 +3129,6 @@
         <w:t>(</w:t>
       </w:r>
       <w:proofErr w:type="spellStart"/>
-      <w:proofErr w:type="gramEnd"/>
       <w:r>
         <w:rPr>
           <w:rFonts w:ascii="Courier New" w:eastAsia="Times New Roman" w:hAnsi="Courier New" w:cs="Courier New"/>
@@ -3455,7 +3283,6 @@
         <w:t xml:space="preserve">            </w:t>
       </w:r>
       <w:proofErr w:type="spellStart"/>
-      <w:proofErr w:type="gramStart"/>
       <w:r>
         <w:rPr>
           <w:rFonts w:ascii="Courier New" w:eastAsia="Times New Roman" w:hAnsi="Courier New" w:cs="Courier New"/>
@@ -3466,7 +3293,6 @@
         <w:t>e.printStackTrace</w:t>
       </w:r>
       <w:proofErr w:type="spellEnd"/>
-      <w:proofErr w:type="gramEnd"/>
       <w:r>
         <w:rPr>
           <w:rFonts w:ascii="Courier New" w:eastAsia="Times New Roman" w:hAnsi="Courier New" w:cs="Courier New"/>
@@ -3680,27 +3506,7 @@
           <w:szCs w:val="20"/>
           <w:lang w:val="en-GB" w:eastAsia="it-IT"/>
         </w:rPr>
-        <w:t xml:space="preserve">import </w:t>
-      </w:r>
-      <w:proofErr w:type="gramStart"/>
-      <w:r>
-        <w:rPr>
-          <w:rFonts w:ascii="Courier New" w:eastAsia="Times New Roman" w:hAnsi="Courier New" w:cs="Courier New"/>
-          <w:sz w:val="20"/>
-          <w:szCs w:val="20"/>
-          <w:lang w:val="en-GB" w:eastAsia="it-IT"/>
-        </w:rPr>
-        <w:t>java.io.*</w:t>
-      </w:r>
-      <w:proofErr w:type="gramEnd"/>
-      <w:r>
-        <w:rPr>
-          <w:rFonts w:ascii="Courier New" w:eastAsia="Times New Roman" w:hAnsi="Courier New" w:cs="Courier New"/>
-          <w:sz w:val="20"/>
-          <w:szCs w:val="20"/>
-          <w:lang w:val="en-GB" w:eastAsia="it-IT"/>
-        </w:rPr>
-        <w:t>;</w:t>
+        <w:t>import java.io.*;</w:t>
       </w:r>
     </w:p>
     <w:p>
@@ -3738,27 +3544,7 @@
           <w:szCs w:val="20"/>
           <w:lang w:val="en-GB" w:eastAsia="it-IT"/>
         </w:rPr>
-        <w:t xml:space="preserve">import </w:t>
-      </w:r>
-      <w:proofErr w:type="gramStart"/>
-      <w:r>
-        <w:rPr>
-          <w:rFonts w:ascii="Courier New" w:eastAsia="Times New Roman" w:hAnsi="Courier New" w:cs="Courier New"/>
-          <w:sz w:val="20"/>
-          <w:szCs w:val="20"/>
-          <w:lang w:val="en-GB" w:eastAsia="it-IT"/>
-        </w:rPr>
-        <w:t>java.net.*</w:t>
-      </w:r>
-      <w:proofErr w:type="gramEnd"/>
-      <w:r>
-        <w:rPr>
-          <w:rFonts w:ascii="Courier New" w:eastAsia="Times New Roman" w:hAnsi="Courier New" w:cs="Courier New"/>
-          <w:sz w:val="20"/>
-          <w:szCs w:val="20"/>
-          <w:lang w:val="en-GB" w:eastAsia="it-IT"/>
-        </w:rPr>
-        <w:t>;</w:t>
+        <w:t>import java.net.*;</w:t>
       </w:r>
     </w:p>
     <w:p>
@@ -3863,27 +3649,7 @@
           <w:szCs w:val="20"/>
           <w:lang w:val="en-GB" w:eastAsia="it-IT"/>
         </w:rPr>
-        <w:t xml:space="preserve">    public static void </w:t>
-      </w:r>
-      <w:proofErr w:type="gramStart"/>
-      <w:r>
-        <w:rPr>
-          <w:rFonts w:ascii="Courier New" w:eastAsia="Times New Roman" w:hAnsi="Courier New" w:cs="Courier New"/>
-          <w:sz w:val="20"/>
-          <w:szCs w:val="20"/>
-          <w:lang w:val="en-GB" w:eastAsia="it-IT"/>
-        </w:rPr>
-        <w:t>main(</w:t>
-      </w:r>
-      <w:proofErr w:type="gramEnd"/>
-      <w:r>
-        <w:rPr>
-          <w:rFonts w:ascii="Courier New" w:eastAsia="Times New Roman" w:hAnsi="Courier New" w:cs="Courier New"/>
-          <w:sz w:val="20"/>
-          <w:szCs w:val="20"/>
-          <w:lang w:val="en-GB" w:eastAsia="it-IT"/>
-        </w:rPr>
-        <w:t xml:space="preserve">String[] </w:t>
+        <w:t xml:space="preserve">    public static void main(String[] </w:t>
       </w:r>
       <w:proofErr w:type="spellStart"/>
       <w:r>
@@ -3961,27 +3727,7 @@
           <w:szCs w:val="20"/>
           <w:lang w:val="en-GB" w:eastAsia="it-IT"/>
         </w:rPr>
-        <w:t xml:space="preserve"> = new </w:t>
-      </w:r>
-      <w:proofErr w:type="gramStart"/>
-      <w:r>
-        <w:rPr>
-          <w:rFonts w:ascii="Courier New" w:eastAsia="Times New Roman" w:hAnsi="Courier New" w:cs="Courier New"/>
-          <w:sz w:val="20"/>
-          <w:szCs w:val="20"/>
-          <w:lang w:val="en-GB" w:eastAsia="it-IT"/>
-        </w:rPr>
-        <w:t>Socket(</w:t>
-      </w:r>
-      <w:proofErr w:type="gramEnd"/>
-      <w:r>
-        <w:rPr>
-          <w:rFonts w:ascii="Courier New" w:eastAsia="Times New Roman" w:hAnsi="Courier New" w:cs="Courier New"/>
-          <w:sz w:val="20"/>
-          <w:szCs w:val="20"/>
-          <w:lang w:val="en-GB" w:eastAsia="it-IT"/>
-        </w:rPr>
-        <w:t>"localhost", 12345);</w:t>
+        <w:t xml:space="preserve"> = new Socket("localhost", 12345);</w:t>
       </w:r>
     </w:p>
     <w:p>
@@ -4062,7 +3808,6 @@
         <w:t>(</w:t>
       </w:r>
       <w:proofErr w:type="spellStart"/>
-      <w:proofErr w:type="gramStart"/>
       <w:r>
         <w:rPr>
           <w:rFonts w:ascii="Courier New" w:eastAsia="Times New Roman" w:hAnsi="Courier New" w:cs="Courier New"/>
@@ -4073,7 +3818,6 @@
         <w:t>socket.getOutputStream</w:t>
       </w:r>
       <w:proofErr w:type="spellEnd"/>
-      <w:proofErr w:type="gramEnd"/>
       <w:r>
         <w:rPr>
           <w:rFonts w:ascii="Courier New" w:eastAsia="Times New Roman" w:hAnsi="Courier New" w:cs="Courier New"/>
@@ -4142,7 +3886,6 @@
         <w:t xml:space="preserve"> in = new </w:t>
       </w:r>
       <w:proofErr w:type="spellStart"/>
-      <w:proofErr w:type="gramStart"/>
       <w:r>
         <w:rPr>
           <w:rFonts w:ascii="Courier New" w:eastAsia="Times New Roman" w:hAnsi="Courier New" w:cs="Courier New"/>
@@ -4160,17 +3903,7 @@
           <w:szCs w:val="20"/>
           <w:lang w:val="en-GB" w:eastAsia="it-IT"/>
         </w:rPr>
-        <w:t>(</w:t>
-      </w:r>
-      <w:proofErr w:type="gramEnd"/>
-      <w:r>
-        <w:rPr>
-          <w:rFonts w:ascii="Courier New" w:eastAsia="Times New Roman" w:hAnsi="Courier New" w:cs="Courier New"/>
-          <w:sz w:val="20"/>
-          <w:szCs w:val="20"/>
-          <w:lang w:val="en-GB" w:eastAsia="it-IT"/>
-        </w:rPr>
-        <w:t xml:space="preserve">new </w:t>
+        <w:t xml:space="preserve">(new </w:t>
       </w:r>
       <w:proofErr w:type="spellStart"/>
       <w:r>
@@ -4320,7 +4053,6 @@
         <w:t xml:space="preserve"> = new </w:t>
       </w:r>
       <w:proofErr w:type="spellStart"/>
-      <w:proofErr w:type="gramStart"/>
       <w:r>
         <w:rPr>
           <w:rFonts w:ascii="Courier New" w:eastAsia="Times New Roman" w:hAnsi="Courier New" w:cs="Courier New"/>
@@ -4338,17 +4070,7 @@
           <w:szCs w:val="20"/>
           <w:lang w:val="en-GB" w:eastAsia="it-IT"/>
         </w:rPr>
-        <w:t>(</w:t>
-      </w:r>
-      <w:proofErr w:type="gramEnd"/>
-      <w:r>
-        <w:rPr>
-          <w:rFonts w:ascii="Courier New" w:eastAsia="Times New Roman" w:hAnsi="Courier New" w:cs="Courier New"/>
-          <w:sz w:val="20"/>
-          <w:szCs w:val="20"/>
-          <w:lang w:val="en-GB" w:eastAsia="it-IT"/>
-        </w:rPr>
-        <w:t xml:space="preserve">new </w:t>
+        <w:t xml:space="preserve">(new </w:t>
       </w:r>
       <w:proofErr w:type="spellStart"/>
       <w:r>
@@ -4603,7 +4325,6 @@
         <w:t xml:space="preserve">            </w:t>
       </w:r>
       <w:proofErr w:type="spellStart"/>
-      <w:proofErr w:type="gramStart"/>
       <w:r>
         <w:rPr>
           <w:rFonts w:ascii="Courier New" w:eastAsia="Times New Roman" w:hAnsi="Courier New" w:cs="Courier New"/>
@@ -4614,7 +4335,6 @@
         <w:t>out.println</w:t>
       </w:r>
       <w:proofErr w:type="spellEnd"/>
-      <w:proofErr w:type="gramEnd"/>
       <w:r>
         <w:rPr>
           <w:rFonts w:ascii="Courier New" w:eastAsia="Times New Roman" w:hAnsi="Courier New" w:cs="Courier New"/>
@@ -4701,7 +4421,6 @@
         <w:t xml:space="preserve">            while ((response = </w:t>
       </w:r>
       <w:proofErr w:type="spellStart"/>
-      <w:proofErr w:type="gramStart"/>
       <w:r>
         <w:rPr>
           <w:rFonts w:ascii="Courier New" w:eastAsia="Times New Roman" w:hAnsi="Courier New" w:cs="Courier New"/>
@@ -4712,7 +4431,6 @@
         <w:t>in.readLine</w:t>
       </w:r>
       <w:proofErr w:type="spellEnd"/>
-      <w:proofErr w:type="gramEnd"/>
       <w:r>
         <w:rPr>
           <w:rFonts w:ascii="Courier New" w:eastAsia="Times New Roman" w:hAnsi="Courier New" w:cs="Courier New"/>
@@ -4944,7 +4662,6 @@
         <w:t xml:space="preserve">            </w:t>
       </w:r>
       <w:proofErr w:type="spellStart"/>
-      <w:proofErr w:type="gramStart"/>
       <w:r>
         <w:rPr>
           <w:rFonts w:ascii="Courier New" w:eastAsia="Times New Roman" w:hAnsi="Courier New" w:cs="Courier New"/>
@@ -4955,7 +4672,6 @@
         <w:t>e.printStackTrace</w:t>
       </w:r>
       <w:proofErr w:type="spellEnd"/>
-      <w:proofErr w:type="gramEnd"/>
       <w:r>
         <w:rPr>
           <w:rFonts w:ascii="Courier New" w:eastAsia="Times New Roman" w:hAnsi="Courier New" w:cs="Courier New"/>
@@ -5636,6 +5352,190 @@
     </w:p>
     <w:p/>
     <w:p/>
+    <w:p>
+      <w:pPr>
+        <w:spacing w:before="100" w:beforeAutospacing="1" w:after="100" w:afterAutospacing="1" w:line="240" w:lineRule="auto"/>
+        <w:rPr>
+          <w:rFonts w:ascii="Times New Roman" w:eastAsia="Times New Roman" w:hAnsi="Times New Roman" w:cs="Times New Roman"/>
+          <w:sz w:val="24"/>
+          <w:szCs w:val="24"/>
+          <w:lang w:eastAsia="it-IT"/>
+        </w:rPr>
+      </w:pPr>
+      <w:r>
+        <w:rPr>
+          <w:rFonts w:ascii="Times New Roman" w:eastAsia="Times New Roman" w:hAnsi="Times New Roman" w:cs="Times New Roman"/>
+          <w:sz w:val="24"/>
+          <w:szCs w:val="24"/>
+          <w:lang w:eastAsia="it-IT"/>
+        </w:rPr>
+        <w:t>a quale di queste strutture che mi hai fatto creare prima ti riferisci?</w:t>
+      </w:r>
+      <w:r>
+        <w:rPr>
+          <w:rFonts w:ascii="Times New Roman" w:eastAsia="Times New Roman" w:hAnsi="Times New Roman" w:cs="Times New Roman"/>
+          <w:sz w:val="24"/>
+          <w:szCs w:val="24"/>
+          <w:lang w:eastAsia="it-IT"/>
+        </w:rPr>
+        <w:t xml:space="preserve"> </w:t>
+      </w:r>
+    </w:p>
+    <w:p>
+      <w:pPr>
+        <w:spacing w:before="100" w:beforeAutospacing="1" w:after="100" w:afterAutospacing="1" w:line="240" w:lineRule="auto"/>
+        <w:rPr>
+          <w:rFonts w:ascii="Times New Roman" w:eastAsia="Times New Roman" w:hAnsi="Times New Roman" w:cs="Times New Roman"/>
+          <w:sz w:val="24"/>
+          <w:szCs w:val="24"/>
+          <w:lang w:eastAsia="it-IT"/>
+        </w:rPr>
+      </w:pPr>
+      <w:r>
+        <w:rPr>
+          <w:rFonts w:ascii="Times New Roman" w:eastAsia="Times New Roman" w:hAnsi="Times New Roman" w:cs="Times New Roman"/>
+          <w:sz w:val="24"/>
+          <w:szCs w:val="24"/>
+          <w:lang w:eastAsia="it-IT"/>
+        </w:rPr>
+        <w:t xml:space="preserve">-Classe </w:t>
+      </w:r>
+      <w:proofErr w:type="spellStart"/>
+      <w:r>
+        <w:rPr>
+          <w:rFonts w:ascii="Times New Roman" w:eastAsia="Times New Roman" w:hAnsi="Times New Roman" w:cs="Times New Roman"/>
+          <w:sz w:val="24"/>
+          <w:szCs w:val="24"/>
+          <w:lang w:eastAsia="it-IT"/>
+        </w:rPr>
+        <w:t>StrutturaRicettiva</w:t>
+      </w:r>
+      <w:proofErr w:type="spellEnd"/>
+    </w:p>
+    <w:p>
+      <w:pPr>
+        <w:spacing w:before="100" w:beforeAutospacing="1" w:after="100" w:afterAutospacing="1" w:line="240" w:lineRule="auto"/>
+        <w:rPr>
+          <w:rFonts w:ascii="Times New Roman" w:eastAsia="Times New Roman" w:hAnsi="Times New Roman" w:cs="Times New Roman"/>
+          <w:sz w:val="24"/>
+          <w:szCs w:val="24"/>
+          <w:lang w:eastAsia="it-IT"/>
+        </w:rPr>
+      </w:pPr>
+      <w:r>
+        <w:rPr>
+          <w:rFonts w:ascii="Times New Roman" w:eastAsia="Times New Roman" w:hAnsi="Times New Roman" w:cs="Times New Roman"/>
+          <w:sz w:val="24"/>
+          <w:szCs w:val="24"/>
+          <w:lang w:eastAsia="it-IT"/>
+        </w:rPr>
+        <w:t xml:space="preserve">-Classe </w:t>
+      </w:r>
+      <w:proofErr w:type="spellStart"/>
+      <w:r>
+        <w:rPr>
+          <w:rFonts w:ascii="Times New Roman" w:eastAsia="Times New Roman" w:hAnsi="Times New Roman" w:cs="Times New Roman"/>
+          <w:sz w:val="24"/>
+          <w:szCs w:val="24"/>
+          <w:lang w:eastAsia="it-IT"/>
+        </w:rPr>
+        <w:t>GestoreCSV</w:t>
+      </w:r>
+      <w:proofErr w:type="spellEnd"/>
+    </w:p>
+    <w:p>
+      <w:pPr>
+        <w:spacing w:before="100" w:beforeAutospacing="1" w:after="100" w:afterAutospacing="1" w:line="240" w:lineRule="auto"/>
+        <w:rPr>
+          <w:rFonts w:ascii="Times New Roman" w:eastAsia="Times New Roman" w:hAnsi="Times New Roman" w:cs="Times New Roman"/>
+          <w:sz w:val="24"/>
+          <w:szCs w:val="24"/>
+          <w:lang w:eastAsia="it-IT"/>
+        </w:rPr>
+      </w:pPr>
+      <w:r>
+        <w:rPr>
+          <w:rFonts w:ascii="Times New Roman" w:eastAsia="Times New Roman" w:hAnsi="Times New Roman" w:cs="Times New Roman"/>
+          <w:sz w:val="24"/>
+          <w:szCs w:val="24"/>
+          <w:lang w:eastAsia="it-IT"/>
+        </w:rPr>
+        <w:t xml:space="preserve">-Classe </w:t>
+      </w:r>
+      <w:proofErr w:type="spellStart"/>
+      <w:r>
+        <w:rPr>
+          <w:rFonts w:ascii="Times New Roman" w:eastAsia="Times New Roman" w:hAnsi="Times New Roman" w:cs="Times New Roman"/>
+          <w:sz w:val="24"/>
+          <w:szCs w:val="24"/>
+          <w:lang w:eastAsia="it-IT"/>
+        </w:rPr>
+        <w:t>ServerStrutture</w:t>
+      </w:r>
+      <w:proofErr w:type="spellEnd"/>
+    </w:p>
+    <w:p>
+      <w:pPr>
+        <w:spacing w:before="100" w:beforeAutospacing="1" w:after="100" w:afterAutospacing="1" w:line="240" w:lineRule="auto"/>
+        <w:rPr>
+          <w:rFonts w:ascii="Times New Roman" w:eastAsia="Times New Roman" w:hAnsi="Times New Roman" w:cs="Times New Roman"/>
+          <w:sz w:val="24"/>
+          <w:szCs w:val="24"/>
+          <w:lang w:eastAsia="it-IT"/>
+        </w:rPr>
+      </w:pPr>
+      <w:r>
+        <w:rPr>
+          <w:rFonts w:ascii="Times New Roman" w:eastAsia="Times New Roman" w:hAnsi="Times New Roman" w:cs="Times New Roman"/>
+          <w:sz w:val="24"/>
+          <w:szCs w:val="24"/>
+          <w:lang w:eastAsia="it-IT"/>
+        </w:rPr>
+        <w:t xml:space="preserve">-Classe </w:t>
+      </w:r>
+      <w:proofErr w:type="spellStart"/>
+      <w:r>
+        <w:rPr>
+          <w:rFonts w:ascii="Times New Roman" w:eastAsia="Times New Roman" w:hAnsi="Times New Roman" w:cs="Times New Roman"/>
+          <w:sz w:val="24"/>
+          <w:szCs w:val="24"/>
+          <w:lang w:eastAsia="it-IT"/>
+        </w:rPr>
+        <w:t>GestioneClient</w:t>
+      </w:r>
+      <w:proofErr w:type="spellEnd"/>
+    </w:p>
+    <w:p>
+      <w:pPr>
+        <w:spacing w:before="100" w:beforeAutospacing="1" w:after="100" w:afterAutospacing="1" w:line="240" w:lineRule="auto"/>
+        <w:rPr>
+          <w:rFonts w:ascii="Times New Roman" w:eastAsia="Times New Roman" w:hAnsi="Times New Roman" w:cs="Times New Roman"/>
+          <w:sz w:val="24"/>
+          <w:szCs w:val="24"/>
+          <w:lang w:eastAsia="it-IT"/>
+        </w:rPr>
+      </w:pPr>
+      <w:r>
+        <w:rPr>
+          <w:rFonts w:ascii="Times New Roman" w:eastAsia="Times New Roman" w:hAnsi="Times New Roman" w:cs="Times New Roman"/>
+          <w:sz w:val="24"/>
+          <w:szCs w:val="24"/>
+          <w:lang w:eastAsia="it-IT"/>
+        </w:rPr>
+        <w:t xml:space="preserve">-Classe </w:t>
+      </w:r>
+      <w:proofErr w:type="spellStart"/>
+      <w:r>
+        <w:rPr>
+          <w:rFonts w:ascii="Times New Roman" w:eastAsia="Times New Roman" w:hAnsi="Times New Roman" w:cs="Times New Roman"/>
+          <w:sz w:val="24"/>
+          <w:szCs w:val="24"/>
+          <w:lang w:eastAsia="it-IT"/>
+        </w:rPr>
+        <w:t>ClientStrutture</w:t>
+      </w:r>
+      <w:proofErr w:type="spellEnd"/>
+    </w:p>
     <w:p/>
     <w:p/>
     <w:p>

</xml_diff>

<commit_message>
Conclusione del lavoro sulla classe GestoreCSV svolto in classe. Modifica del testo nella classe README e della relazione. Bozza per la classe ServerStrutture (main)
</commit_message>
<xml_diff>
--- a/RELAZIONE TECNICA REALIZZAZIONE APPLICAZIONE CLIENT.docx
+++ b/RELAZIONE TECNICA REALIZZAZIONE APPLICAZIONE CLIENT.docx
@@ -1,6 +1,6 @@
 
 <file path=word/document.xml><?xml version="1.0" encoding="utf-8"?>
-<w:document xmlns:wpc="http://schemas.microsoft.com/office/word/2010/wordprocessingCanvas" xmlns:cx="http://schemas.microsoft.com/office/drawing/2014/chartex" xmlns:cx1="http://schemas.microsoft.com/office/drawing/2015/9/8/chartex" xmlns:cx2="http://schemas.microsoft.com/office/drawing/2015/10/21/chartex" xmlns:cx3="http://schemas.microsoft.com/office/drawing/2016/5/9/chartex" xmlns:cx4="http://schemas.microsoft.com/office/drawing/2016/5/10/chartex" xmlns:cx5="http://schemas.microsoft.com/office/drawing/2016/5/11/chartex" xmlns:cx6="http://schemas.microsoft.com/office/drawing/2016/5/12/chartex" xmlns:cx7="http://schemas.microsoft.com/office/drawing/2016/5/13/chartex" xmlns:cx8="http://schemas.microsoft.com/office/drawing/2016/5/14/chartex" xmlns:mc="http://schemas.openxmlformats.org/markup-compatibility/2006" xmlns:aink="http://schemas.microsoft.com/office/drawing/2016/ink" xmlns:am3d="http://schemas.microsoft.com/office/drawing/2017/model3d" xmlns:o="urn:schemas-microsoft-com:office:office" xmlns:r="http://schemas.openxmlformats.org/officeDocument/2006/relationships" xmlns:m="http://schemas.openxmlformats.org/officeDocument/2006/math" xmlns:v="urn:schemas-microsoft-com:vml" xmlns:wp14="http://schemas.microsoft.com/office/word/2010/wordprocessingDrawing" xmlns:wp="http://schemas.openxmlformats.org/drawingml/2006/wordprocessingDrawing" xmlns:w10="urn:schemas-microsoft-com:office:word" xmlns:w="http://schemas.openxmlformats.org/wordprocessingml/2006/main" xmlns:w14="http://schemas.microsoft.com/office/word/2010/wordml" xmlns:w15="http://schemas.microsoft.com/office/word/2012/wordml" xmlns:w16cex="http://schemas.microsoft.com/office/word/2018/wordml/cex" xmlns:w16cid="http://schemas.microsoft.com/office/word/2016/wordml/cid" xmlns:w16="http://schemas.microsoft.com/office/word/2018/wordml" xmlns:w16sdtdh="http://schemas.microsoft.com/office/word/2020/wordml/sdtdatahash" xmlns:w16se="http://schemas.microsoft.com/office/word/2015/wordml/symex" xmlns:wpg="http://schemas.microsoft.com/office/word/2010/wordprocessingGroup" xmlns:wpi="http://schemas.microsoft.com/office/word/2010/wordprocessingInk" xmlns:wne="http://schemas.microsoft.com/office/word/2006/wordml" xmlns:wps="http://schemas.microsoft.com/office/word/2010/wordprocessingShape" mc:Ignorable="w14 w15 w16se w16cid w16 w16cex w16sdtdh wp14">
+<w:document xmlns:wpc="http://schemas.microsoft.com/office/word/2010/wordprocessingCanvas" xmlns:cx="http://schemas.microsoft.com/office/drawing/2014/chartex" xmlns:cx1="http://schemas.microsoft.com/office/drawing/2015/9/8/chartex" xmlns:cx2="http://schemas.microsoft.com/office/drawing/2015/10/21/chartex" xmlns:cx3="http://schemas.microsoft.com/office/drawing/2016/5/9/chartex" xmlns:cx4="http://schemas.microsoft.com/office/drawing/2016/5/10/chartex" xmlns:cx5="http://schemas.microsoft.com/office/drawing/2016/5/11/chartex" xmlns:cx6="http://schemas.microsoft.com/office/drawing/2016/5/12/chartex" xmlns:cx7="http://schemas.microsoft.com/office/drawing/2016/5/13/chartex" xmlns:cx8="http://schemas.microsoft.com/office/drawing/2016/5/14/chartex" xmlns:mc="http://schemas.openxmlformats.org/markup-compatibility/2006" xmlns:aink="http://schemas.microsoft.com/office/drawing/2016/ink" xmlns:am3d="http://schemas.microsoft.com/office/drawing/2017/model3d" xmlns:o="urn:schemas-microsoft-com:office:office" xmlns:oel="http://schemas.microsoft.com/office/2019/extlst" xmlns:r="http://schemas.openxmlformats.org/officeDocument/2006/relationships" xmlns:m="http://schemas.openxmlformats.org/officeDocument/2006/math" xmlns:v="urn:schemas-microsoft-com:vml" xmlns:wp14="http://schemas.microsoft.com/office/word/2010/wordprocessingDrawing" xmlns:wp="http://schemas.openxmlformats.org/drawingml/2006/wordprocessingDrawing" xmlns:w10="urn:schemas-microsoft-com:office:word" xmlns:w="http://schemas.openxmlformats.org/wordprocessingml/2006/main" xmlns:w14="http://schemas.microsoft.com/office/word/2010/wordml" xmlns:w15="http://schemas.microsoft.com/office/word/2012/wordml" xmlns:w16cex="http://schemas.microsoft.com/office/word/2018/wordml/cex" xmlns:w16cid="http://schemas.microsoft.com/office/word/2016/wordml/cid" xmlns:w16="http://schemas.microsoft.com/office/word/2018/wordml" xmlns:w16du="http://schemas.microsoft.com/office/word/2023/wordml/word16du" xmlns:w16sdtdh="http://schemas.microsoft.com/office/word/2020/wordml/sdtdatahash" xmlns:w16sdtfl="http://schemas.microsoft.com/office/word/2024/wordml/sdtformatlock" xmlns:w16se="http://schemas.microsoft.com/office/word/2015/wordml/symex" xmlns:wpg="http://schemas.microsoft.com/office/word/2010/wordprocessingGroup" xmlns:wpi="http://schemas.microsoft.com/office/word/2010/wordprocessingInk" xmlns:wne="http://schemas.microsoft.com/office/word/2006/wordml" xmlns:wps="http://schemas.microsoft.com/office/word/2010/wordprocessingShape" mc:Ignorable="w14 w15 w16se w16cid w16 w16cex w16sdtdh w16sdtfl w16du wp14">
   <w:body>
     <w:p>
       <w:r>
@@ -1069,37 +1069,17 @@
           <w:rFonts w:ascii="Courier New" w:eastAsia="Times New Roman" w:hAnsi="Courier New" w:cs="Courier New"/>
           <w:sz w:val="20"/>
           <w:szCs w:val="20"/>
-          <w:lang w:val="en-GB" w:eastAsia="it-IT"/>
-        </w:rPr>
-      </w:pPr>
-      <w:r>
-        <w:rPr>
-          <w:rFonts w:ascii="Courier New" w:eastAsia="Times New Roman" w:hAnsi="Courier New" w:cs="Courier New"/>
-          <w:sz w:val="20"/>
-          <w:szCs w:val="20"/>
-          <w:lang w:val="en-GB" w:eastAsia="it-IT"/>
-        </w:rPr>
-        <w:t xml:space="preserve">import </w:t>
-      </w:r>
-      <w:proofErr w:type="gramStart"/>
-      <w:r>
-        <w:rPr>
-          <w:rFonts w:ascii="Courier New" w:eastAsia="Times New Roman" w:hAnsi="Courier New" w:cs="Courier New"/>
-          <w:sz w:val="20"/>
-          <w:szCs w:val="20"/>
-          <w:lang w:val="en-GB" w:eastAsia="it-IT"/>
-        </w:rPr>
-        <w:t>java.io.*</w:t>
-      </w:r>
-      <w:proofErr w:type="gramEnd"/>
-      <w:r>
-        <w:rPr>
-          <w:rFonts w:ascii="Courier New" w:eastAsia="Times New Roman" w:hAnsi="Courier New" w:cs="Courier New"/>
-          <w:sz w:val="20"/>
-          <w:szCs w:val="20"/>
-          <w:lang w:val="en-GB" w:eastAsia="it-IT"/>
-        </w:rPr>
-        <w:t>;</w:t>
+          <w:lang w:val="fr-FR" w:eastAsia="it-IT"/>
+        </w:rPr>
+      </w:pPr>
+      <w:r>
+        <w:rPr>
+          <w:rFonts w:ascii="Courier New" w:eastAsia="Times New Roman" w:hAnsi="Courier New" w:cs="Courier New"/>
+          <w:sz w:val="20"/>
+          <w:szCs w:val="20"/>
+          <w:lang w:val="fr-FR" w:eastAsia="it-IT"/>
+        </w:rPr>
+        <w:t>import java.io.*;</w:t>
       </w:r>
     </w:p>
     <w:p>
@@ -1127,15 +1107,15 @@
           <w:rFonts w:ascii="Courier New" w:eastAsia="Times New Roman" w:hAnsi="Courier New" w:cs="Courier New"/>
           <w:sz w:val="20"/>
           <w:szCs w:val="20"/>
-          <w:lang w:val="en-GB" w:eastAsia="it-IT"/>
-        </w:rPr>
-      </w:pPr>
-      <w:r>
-        <w:rPr>
-          <w:rFonts w:ascii="Courier New" w:eastAsia="Times New Roman" w:hAnsi="Courier New" w:cs="Courier New"/>
-          <w:sz w:val="20"/>
-          <w:szCs w:val="20"/>
-          <w:lang w:val="en-GB" w:eastAsia="it-IT"/>
+          <w:lang w:val="fr-FR" w:eastAsia="it-IT"/>
+        </w:rPr>
+      </w:pPr>
+      <w:r>
+        <w:rPr>
+          <w:rFonts w:ascii="Courier New" w:eastAsia="Times New Roman" w:hAnsi="Courier New" w:cs="Courier New"/>
+          <w:sz w:val="20"/>
+          <w:szCs w:val="20"/>
+          <w:lang w:val="fr-FR" w:eastAsia="it-IT"/>
         </w:rPr>
         <w:t xml:space="preserve">import </w:t>
       </w:r>
@@ -1145,7 +1125,7 @@
           <w:rFonts w:ascii="Courier New" w:eastAsia="Times New Roman" w:hAnsi="Courier New" w:cs="Courier New"/>
           <w:sz w:val="20"/>
           <w:szCs w:val="20"/>
-          <w:lang w:val="en-GB" w:eastAsia="it-IT"/>
+          <w:lang w:val="fr-FR" w:eastAsia="it-IT"/>
         </w:rPr>
         <w:t>java.util</w:t>
       </w:r>
@@ -1155,7 +1135,7 @@
           <w:rFonts w:ascii="Courier New" w:eastAsia="Times New Roman" w:hAnsi="Courier New" w:cs="Courier New"/>
           <w:sz w:val="20"/>
           <w:szCs w:val="20"/>
-          <w:lang w:val="en-GB" w:eastAsia="it-IT"/>
+          <w:lang w:val="fr-FR" w:eastAsia="it-IT"/>
         </w:rPr>
         <w:t>.*;</w:t>
       </w:r>
@@ -1185,7 +1165,7 @@
           <w:rFonts w:ascii="Courier New" w:eastAsia="Times New Roman" w:hAnsi="Courier New" w:cs="Courier New"/>
           <w:sz w:val="20"/>
           <w:szCs w:val="20"/>
-          <w:lang w:val="en-GB" w:eastAsia="it-IT"/>
+          <w:lang w:val="fr-FR" w:eastAsia="it-IT"/>
         </w:rPr>
       </w:pPr>
     </w:p>
@@ -1282,47 +1262,7 @@
           <w:szCs w:val="20"/>
           <w:lang w:val="en-GB" w:eastAsia="it-IT"/>
         </w:rPr>
-        <w:t xml:space="preserve">    private List&lt;</w:t>
-      </w:r>
-      <w:proofErr w:type="gramStart"/>
-      <w:r>
-        <w:rPr>
-          <w:rFonts w:ascii="Courier New" w:eastAsia="Times New Roman" w:hAnsi="Courier New" w:cs="Courier New"/>
-          <w:sz w:val="20"/>
-          <w:szCs w:val="20"/>
-          <w:lang w:val="en-GB" w:eastAsia="it-IT"/>
-        </w:rPr>
-        <w:t>String[</w:t>
-      </w:r>
-      <w:proofErr w:type="gramEnd"/>
-      <w:r>
-        <w:rPr>
-          <w:rFonts w:ascii="Courier New" w:eastAsia="Times New Roman" w:hAnsi="Courier New" w:cs="Courier New"/>
-          <w:sz w:val="20"/>
-          <w:szCs w:val="20"/>
-          <w:lang w:val="en-GB" w:eastAsia="it-IT"/>
-        </w:rPr>
-        <w:t xml:space="preserve">]&gt; data = new </w:t>
-      </w:r>
-      <w:proofErr w:type="spellStart"/>
-      <w:r>
-        <w:rPr>
-          <w:rFonts w:ascii="Courier New" w:eastAsia="Times New Roman" w:hAnsi="Courier New" w:cs="Courier New"/>
-          <w:sz w:val="20"/>
-          <w:szCs w:val="20"/>
-          <w:lang w:val="en-GB" w:eastAsia="it-IT"/>
-        </w:rPr>
-        <w:t>ArrayList</w:t>
-      </w:r>
-      <w:proofErr w:type="spellEnd"/>
-      <w:r>
-        <w:rPr>
-          <w:rFonts w:ascii="Courier New" w:eastAsia="Times New Roman" w:hAnsi="Courier New" w:cs="Courier New"/>
-          <w:sz w:val="20"/>
-          <w:szCs w:val="20"/>
-          <w:lang w:val="en-GB" w:eastAsia="it-IT"/>
-        </w:rPr>
-        <w:t>&lt;&gt;();</w:t>
+        <w:t xml:space="preserve">    private List&lt;String[]&gt; data = new ArrayList&lt;&gt;();</w:t>
       </w:r>
     </w:p>
     <w:p>
@@ -1392,7 +1332,6 @@
         <w:t xml:space="preserve">    public </w:t>
       </w:r>
       <w:proofErr w:type="spellStart"/>
-      <w:proofErr w:type="gramStart"/>
       <w:r>
         <w:rPr>
           <w:rFonts w:ascii="Courier New" w:eastAsia="Times New Roman" w:hAnsi="Courier New" w:cs="Courier New"/>
@@ -1410,17 +1349,7 @@
           <w:szCs w:val="20"/>
           <w:lang w:val="en-GB" w:eastAsia="it-IT"/>
         </w:rPr>
-        <w:t>(</w:t>
-      </w:r>
-      <w:proofErr w:type="gramEnd"/>
-      <w:r>
-        <w:rPr>
-          <w:rFonts w:ascii="Courier New" w:eastAsia="Times New Roman" w:hAnsi="Courier New" w:cs="Courier New"/>
-          <w:sz w:val="20"/>
-          <w:szCs w:val="20"/>
-          <w:lang w:val="en-GB" w:eastAsia="it-IT"/>
-        </w:rPr>
-        <w:t xml:space="preserve">String </w:t>
+        <w:t xml:space="preserve">(String </w:t>
       </w:r>
       <w:proofErr w:type="spellStart"/>
       <w:r>
@@ -2381,15 +2310,15 @@
           <w:rFonts w:ascii="Courier New" w:eastAsia="Times New Roman" w:hAnsi="Courier New" w:cs="Courier New"/>
           <w:sz w:val="20"/>
           <w:szCs w:val="20"/>
-          <w:lang w:val="en-GB" w:eastAsia="it-IT"/>
-        </w:rPr>
-      </w:pPr>
-      <w:r>
-        <w:rPr>
-          <w:rFonts w:ascii="Courier New" w:eastAsia="Times New Roman" w:hAnsi="Courier New" w:cs="Courier New"/>
-          <w:sz w:val="20"/>
-          <w:szCs w:val="20"/>
-          <w:lang w:val="en-GB" w:eastAsia="it-IT"/>
+          <w:lang w:val="fr-FR" w:eastAsia="it-IT"/>
+        </w:rPr>
+      </w:pPr>
+      <w:r>
+        <w:rPr>
+          <w:rFonts w:ascii="Courier New" w:eastAsia="Times New Roman" w:hAnsi="Courier New" w:cs="Courier New"/>
+          <w:sz w:val="20"/>
+          <w:szCs w:val="20"/>
+          <w:lang w:val="fr-FR" w:eastAsia="it-IT"/>
         </w:rPr>
         <w:t>import java.io.*;</w:t>
       </w:r>
@@ -2419,15 +2348,15 @@
           <w:rFonts w:ascii="Courier New" w:eastAsia="Times New Roman" w:hAnsi="Courier New" w:cs="Courier New"/>
           <w:sz w:val="20"/>
           <w:szCs w:val="20"/>
-          <w:lang w:val="en-GB" w:eastAsia="it-IT"/>
-        </w:rPr>
-      </w:pPr>
-      <w:r>
-        <w:rPr>
-          <w:rFonts w:ascii="Courier New" w:eastAsia="Times New Roman" w:hAnsi="Courier New" w:cs="Courier New"/>
-          <w:sz w:val="20"/>
-          <w:szCs w:val="20"/>
-          <w:lang w:val="en-GB" w:eastAsia="it-IT"/>
+          <w:lang w:val="fr-FR" w:eastAsia="it-IT"/>
+        </w:rPr>
+      </w:pPr>
+      <w:r>
+        <w:rPr>
+          <w:rFonts w:ascii="Courier New" w:eastAsia="Times New Roman" w:hAnsi="Courier New" w:cs="Courier New"/>
+          <w:sz w:val="20"/>
+          <w:szCs w:val="20"/>
+          <w:lang w:val="fr-FR" w:eastAsia="it-IT"/>
         </w:rPr>
         <w:t>import java.net.*;</w:t>
       </w:r>
@@ -3496,15 +3425,15 @@
           <w:rFonts w:ascii="Courier New" w:eastAsia="Times New Roman" w:hAnsi="Courier New" w:cs="Courier New"/>
           <w:sz w:val="20"/>
           <w:szCs w:val="20"/>
-          <w:lang w:val="en-GB" w:eastAsia="it-IT"/>
-        </w:rPr>
-      </w:pPr>
-      <w:r>
-        <w:rPr>
-          <w:rFonts w:ascii="Courier New" w:eastAsia="Times New Roman" w:hAnsi="Courier New" w:cs="Courier New"/>
-          <w:sz w:val="20"/>
-          <w:szCs w:val="20"/>
-          <w:lang w:val="en-GB" w:eastAsia="it-IT"/>
+          <w:lang w:val="fr-FR" w:eastAsia="it-IT"/>
+        </w:rPr>
+      </w:pPr>
+      <w:r>
+        <w:rPr>
+          <w:rFonts w:ascii="Courier New" w:eastAsia="Times New Roman" w:hAnsi="Courier New" w:cs="Courier New"/>
+          <w:sz w:val="20"/>
+          <w:szCs w:val="20"/>
+          <w:lang w:val="fr-FR" w:eastAsia="it-IT"/>
         </w:rPr>
         <w:t>import java.io.*;</w:t>
       </w:r>
@@ -3534,15 +3463,15 @@
           <w:rFonts w:ascii="Courier New" w:eastAsia="Times New Roman" w:hAnsi="Courier New" w:cs="Courier New"/>
           <w:sz w:val="20"/>
           <w:szCs w:val="20"/>
-          <w:lang w:val="en-GB" w:eastAsia="it-IT"/>
-        </w:rPr>
-      </w:pPr>
-      <w:r>
-        <w:rPr>
-          <w:rFonts w:ascii="Courier New" w:eastAsia="Times New Roman" w:hAnsi="Courier New" w:cs="Courier New"/>
-          <w:sz w:val="20"/>
-          <w:szCs w:val="20"/>
-          <w:lang w:val="en-GB" w:eastAsia="it-IT"/>
+          <w:lang w:val="fr-FR" w:eastAsia="it-IT"/>
+        </w:rPr>
+      </w:pPr>
+      <w:r>
+        <w:rPr>
+          <w:rFonts w:ascii="Courier New" w:eastAsia="Times New Roman" w:hAnsi="Courier New" w:cs="Courier New"/>
+          <w:sz w:val="20"/>
+          <w:szCs w:val="20"/>
+          <w:lang w:val="fr-FR" w:eastAsia="it-IT"/>
         </w:rPr>
         <w:t>import java.net.*;</w:t>
       </w:r>
@@ -3572,7 +3501,7 @@
           <w:rFonts w:ascii="Courier New" w:eastAsia="Times New Roman" w:hAnsi="Courier New" w:cs="Courier New"/>
           <w:sz w:val="20"/>
           <w:szCs w:val="20"/>
-          <w:lang w:val="en-GB" w:eastAsia="it-IT"/>
+          <w:lang w:val="fr-FR" w:eastAsia="it-IT"/>
         </w:rPr>
       </w:pPr>
     </w:p>
@@ -4118,7 +4047,7 @@
           <w:rFonts w:ascii="Courier New" w:eastAsia="Times New Roman" w:hAnsi="Courier New" w:cs="Courier New"/>
           <w:sz w:val="20"/>
           <w:szCs w:val="20"/>
-          <w:lang w:val="en-GB" w:eastAsia="it-IT"/>
+          <w:lang w:eastAsia="it-IT"/>
         </w:rPr>
       </w:pPr>
       <w:r>
@@ -4136,7 +4065,7 @@
           <w:rFonts w:ascii="Courier New" w:eastAsia="Times New Roman" w:hAnsi="Courier New" w:cs="Courier New"/>
           <w:sz w:val="20"/>
           <w:szCs w:val="20"/>
-          <w:lang w:val="en-GB" w:eastAsia="it-IT"/>
+          <w:lang w:eastAsia="it-IT"/>
         </w:rPr>
         <w:t>System.out.print</w:t>
       </w:r>
@@ -4146,49 +4075,9 @@
           <w:rFonts w:ascii="Courier New" w:eastAsia="Times New Roman" w:hAnsi="Courier New" w:cs="Courier New"/>
           <w:sz w:val="20"/>
           <w:szCs w:val="20"/>
-          <w:lang w:val="en-GB" w:eastAsia="it-IT"/>
-        </w:rPr>
-        <w:t>("</w:t>
-      </w:r>
-      <w:proofErr w:type="spellStart"/>
-      <w:r>
-        <w:rPr>
-          <w:rFonts w:ascii="Courier New" w:eastAsia="Times New Roman" w:hAnsi="Courier New" w:cs="Courier New"/>
-          <w:sz w:val="20"/>
-          <w:szCs w:val="20"/>
-          <w:lang w:val="en-GB" w:eastAsia="it-IT"/>
-        </w:rPr>
-        <w:t>Inserisci</w:t>
-      </w:r>
-      <w:proofErr w:type="spellEnd"/>
-      <w:r>
-        <w:rPr>
-          <w:rFonts w:ascii="Courier New" w:eastAsia="Times New Roman" w:hAnsi="Courier New" w:cs="Courier New"/>
-          <w:sz w:val="20"/>
-          <w:szCs w:val="20"/>
-          <w:lang w:val="en-GB" w:eastAsia="it-IT"/>
-        </w:rPr>
-        <w:t xml:space="preserve"> ID </w:t>
-      </w:r>
-      <w:proofErr w:type="spellStart"/>
-      <w:r>
-        <w:rPr>
-          <w:rFonts w:ascii="Courier New" w:eastAsia="Times New Roman" w:hAnsi="Courier New" w:cs="Courier New"/>
-          <w:sz w:val="20"/>
-          <w:szCs w:val="20"/>
-          <w:lang w:val="en-GB" w:eastAsia="it-IT"/>
-        </w:rPr>
-        <w:t>struttura</w:t>
-      </w:r>
-      <w:proofErr w:type="spellEnd"/>
-      <w:r>
-        <w:rPr>
-          <w:rFonts w:ascii="Courier New" w:eastAsia="Times New Roman" w:hAnsi="Courier New" w:cs="Courier New"/>
-          <w:sz w:val="20"/>
-          <w:szCs w:val="20"/>
-          <w:lang w:val="en-GB" w:eastAsia="it-IT"/>
-        </w:rPr>
-        <w:t>: ");</w:t>
+          <w:lang w:eastAsia="it-IT"/>
+        </w:rPr>
+        <w:t>("Inserisci ID struttura: ");</w:t>
       </w:r>
     </w:p>
     <w:p>
@@ -4224,9 +4113,18 @@
           <w:rFonts w:ascii="Courier New" w:eastAsia="Times New Roman" w:hAnsi="Courier New" w:cs="Courier New"/>
           <w:sz w:val="20"/>
           <w:szCs w:val="20"/>
-          <w:lang w:val="en-GB" w:eastAsia="it-IT"/>
-        </w:rPr>
-        <w:t xml:space="preserve">            String command = </w:t>
+          <w:lang w:eastAsia="it-IT"/>
+        </w:rPr>
+        <w:t xml:space="preserve">            </w:t>
+      </w:r>
+      <w:r>
+        <w:rPr>
+          <w:rFonts w:ascii="Courier New" w:eastAsia="Times New Roman" w:hAnsi="Courier New" w:cs="Courier New"/>
+          <w:sz w:val="20"/>
+          <w:szCs w:val="20"/>
+          <w:lang w:val="en-GB" w:eastAsia="it-IT"/>
+        </w:rPr>
+        <w:t xml:space="preserve">String command = </w:t>
       </w:r>
       <w:proofErr w:type="spellStart"/>
       <w:r>
@@ -5352,191 +5250,6 @@
     </w:p>
     <w:p/>
     <w:p/>
-    <w:p>
-      <w:pPr>
-        <w:spacing w:before="100" w:beforeAutospacing="1" w:after="100" w:afterAutospacing="1" w:line="240" w:lineRule="auto"/>
-        <w:rPr>
-          <w:rFonts w:ascii="Times New Roman" w:eastAsia="Times New Roman" w:hAnsi="Times New Roman" w:cs="Times New Roman"/>
-          <w:sz w:val="24"/>
-          <w:szCs w:val="24"/>
-          <w:lang w:eastAsia="it-IT"/>
-        </w:rPr>
-      </w:pPr>
-      <w:r>
-        <w:rPr>
-          <w:rFonts w:ascii="Times New Roman" w:eastAsia="Times New Roman" w:hAnsi="Times New Roman" w:cs="Times New Roman"/>
-          <w:sz w:val="24"/>
-          <w:szCs w:val="24"/>
-          <w:lang w:eastAsia="it-IT"/>
-        </w:rPr>
-        <w:t>a quale di queste strutture che mi hai fatto creare prima ti riferisci?</w:t>
-      </w:r>
-      <w:r>
-        <w:rPr>
-          <w:rFonts w:ascii="Times New Roman" w:eastAsia="Times New Roman" w:hAnsi="Times New Roman" w:cs="Times New Roman"/>
-          <w:sz w:val="24"/>
-          <w:szCs w:val="24"/>
-          <w:lang w:eastAsia="it-IT"/>
-        </w:rPr>
-        <w:t xml:space="preserve"> </w:t>
-      </w:r>
-    </w:p>
-    <w:p>
-      <w:pPr>
-        <w:spacing w:before="100" w:beforeAutospacing="1" w:after="100" w:afterAutospacing="1" w:line="240" w:lineRule="auto"/>
-        <w:rPr>
-          <w:rFonts w:ascii="Times New Roman" w:eastAsia="Times New Roman" w:hAnsi="Times New Roman" w:cs="Times New Roman"/>
-          <w:sz w:val="24"/>
-          <w:szCs w:val="24"/>
-          <w:lang w:eastAsia="it-IT"/>
-        </w:rPr>
-      </w:pPr>
-      <w:r>
-        <w:rPr>
-          <w:rFonts w:ascii="Times New Roman" w:eastAsia="Times New Roman" w:hAnsi="Times New Roman" w:cs="Times New Roman"/>
-          <w:sz w:val="24"/>
-          <w:szCs w:val="24"/>
-          <w:lang w:eastAsia="it-IT"/>
-        </w:rPr>
-        <w:t xml:space="preserve">-Classe </w:t>
-      </w:r>
-      <w:proofErr w:type="spellStart"/>
-      <w:r>
-        <w:rPr>
-          <w:rFonts w:ascii="Times New Roman" w:eastAsia="Times New Roman" w:hAnsi="Times New Roman" w:cs="Times New Roman"/>
-          <w:sz w:val="24"/>
-          <w:szCs w:val="24"/>
-          <w:lang w:eastAsia="it-IT"/>
-        </w:rPr>
-        <w:t>StrutturaRicettiva</w:t>
-      </w:r>
-      <w:proofErr w:type="spellEnd"/>
-    </w:p>
-    <w:p>
-      <w:pPr>
-        <w:spacing w:before="100" w:beforeAutospacing="1" w:after="100" w:afterAutospacing="1" w:line="240" w:lineRule="auto"/>
-        <w:rPr>
-          <w:rFonts w:ascii="Times New Roman" w:eastAsia="Times New Roman" w:hAnsi="Times New Roman" w:cs="Times New Roman"/>
-          <w:sz w:val="24"/>
-          <w:szCs w:val="24"/>
-          <w:lang w:eastAsia="it-IT"/>
-        </w:rPr>
-      </w:pPr>
-      <w:r>
-        <w:rPr>
-          <w:rFonts w:ascii="Times New Roman" w:eastAsia="Times New Roman" w:hAnsi="Times New Roman" w:cs="Times New Roman"/>
-          <w:sz w:val="24"/>
-          <w:szCs w:val="24"/>
-          <w:lang w:eastAsia="it-IT"/>
-        </w:rPr>
-        <w:t xml:space="preserve">-Classe </w:t>
-      </w:r>
-      <w:proofErr w:type="spellStart"/>
-      <w:r>
-        <w:rPr>
-          <w:rFonts w:ascii="Times New Roman" w:eastAsia="Times New Roman" w:hAnsi="Times New Roman" w:cs="Times New Roman"/>
-          <w:sz w:val="24"/>
-          <w:szCs w:val="24"/>
-          <w:lang w:eastAsia="it-IT"/>
-        </w:rPr>
-        <w:t>GestoreCSV</w:t>
-      </w:r>
-      <w:proofErr w:type="spellEnd"/>
-    </w:p>
-    <w:p>
-      <w:pPr>
-        <w:spacing w:before="100" w:beforeAutospacing="1" w:after="100" w:afterAutospacing="1" w:line="240" w:lineRule="auto"/>
-        <w:rPr>
-          <w:rFonts w:ascii="Times New Roman" w:eastAsia="Times New Roman" w:hAnsi="Times New Roman" w:cs="Times New Roman"/>
-          <w:sz w:val="24"/>
-          <w:szCs w:val="24"/>
-          <w:lang w:eastAsia="it-IT"/>
-        </w:rPr>
-      </w:pPr>
-      <w:r>
-        <w:rPr>
-          <w:rFonts w:ascii="Times New Roman" w:eastAsia="Times New Roman" w:hAnsi="Times New Roman" w:cs="Times New Roman"/>
-          <w:sz w:val="24"/>
-          <w:szCs w:val="24"/>
-          <w:lang w:eastAsia="it-IT"/>
-        </w:rPr>
-        <w:t xml:space="preserve">-Classe </w:t>
-      </w:r>
-      <w:proofErr w:type="spellStart"/>
-      <w:r>
-        <w:rPr>
-          <w:rFonts w:ascii="Times New Roman" w:eastAsia="Times New Roman" w:hAnsi="Times New Roman" w:cs="Times New Roman"/>
-          <w:sz w:val="24"/>
-          <w:szCs w:val="24"/>
-          <w:lang w:eastAsia="it-IT"/>
-        </w:rPr>
-        <w:t>ServerStrutture</w:t>
-      </w:r>
-      <w:proofErr w:type="spellEnd"/>
-    </w:p>
-    <w:p>
-      <w:pPr>
-        <w:spacing w:before="100" w:beforeAutospacing="1" w:after="100" w:afterAutospacing="1" w:line="240" w:lineRule="auto"/>
-        <w:rPr>
-          <w:rFonts w:ascii="Times New Roman" w:eastAsia="Times New Roman" w:hAnsi="Times New Roman" w:cs="Times New Roman"/>
-          <w:sz w:val="24"/>
-          <w:szCs w:val="24"/>
-          <w:lang w:eastAsia="it-IT"/>
-        </w:rPr>
-      </w:pPr>
-      <w:r>
-        <w:rPr>
-          <w:rFonts w:ascii="Times New Roman" w:eastAsia="Times New Roman" w:hAnsi="Times New Roman" w:cs="Times New Roman"/>
-          <w:sz w:val="24"/>
-          <w:szCs w:val="24"/>
-          <w:lang w:eastAsia="it-IT"/>
-        </w:rPr>
-        <w:t xml:space="preserve">-Classe </w:t>
-      </w:r>
-      <w:proofErr w:type="spellStart"/>
-      <w:r>
-        <w:rPr>
-          <w:rFonts w:ascii="Times New Roman" w:eastAsia="Times New Roman" w:hAnsi="Times New Roman" w:cs="Times New Roman"/>
-          <w:sz w:val="24"/>
-          <w:szCs w:val="24"/>
-          <w:lang w:eastAsia="it-IT"/>
-        </w:rPr>
-        <w:t>GestioneClient</w:t>
-      </w:r>
-      <w:proofErr w:type="spellEnd"/>
-    </w:p>
-    <w:p>
-      <w:pPr>
-        <w:spacing w:before="100" w:beforeAutospacing="1" w:after="100" w:afterAutospacing="1" w:line="240" w:lineRule="auto"/>
-        <w:rPr>
-          <w:rFonts w:ascii="Times New Roman" w:eastAsia="Times New Roman" w:hAnsi="Times New Roman" w:cs="Times New Roman"/>
-          <w:sz w:val="24"/>
-          <w:szCs w:val="24"/>
-          <w:lang w:eastAsia="it-IT"/>
-        </w:rPr>
-      </w:pPr>
-      <w:r>
-        <w:rPr>
-          <w:rFonts w:ascii="Times New Roman" w:eastAsia="Times New Roman" w:hAnsi="Times New Roman" w:cs="Times New Roman"/>
-          <w:sz w:val="24"/>
-          <w:szCs w:val="24"/>
-          <w:lang w:eastAsia="it-IT"/>
-        </w:rPr>
-        <w:t xml:space="preserve">-Classe </w:t>
-      </w:r>
-      <w:proofErr w:type="spellStart"/>
-      <w:r>
-        <w:rPr>
-          <w:rFonts w:ascii="Times New Roman" w:eastAsia="Times New Roman" w:hAnsi="Times New Roman" w:cs="Times New Roman"/>
-          <w:sz w:val="24"/>
-          <w:szCs w:val="24"/>
-          <w:lang w:eastAsia="it-IT"/>
-        </w:rPr>
-        <w:t>ClientStrutture</w:t>
-      </w:r>
-      <w:proofErr w:type="spellEnd"/>
-    </w:p>
-    <w:p/>
     <w:p/>
     <w:p>
       <w:r>
@@ -5810,7 +5523,7 @@
 </file>
 
 <file path=word/numbering.xml><?xml version="1.0" encoding="utf-8"?>
-<w:numbering xmlns:wpc="http://schemas.microsoft.com/office/word/2010/wordprocessingCanvas" xmlns:cx="http://schemas.microsoft.com/office/drawing/2014/chartex" xmlns:cx1="http://schemas.microsoft.com/office/drawing/2015/9/8/chartex" xmlns:cx2="http://schemas.microsoft.com/office/drawing/2015/10/21/chartex" xmlns:cx3="http://schemas.microsoft.com/office/drawing/2016/5/9/chartex" xmlns:cx4="http://schemas.microsoft.com/office/drawing/2016/5/10/chartex" xmlns:cx5="http://schemas.microsoft.com/office/drawing/2016/5/11/chartex" xmlns:cx6="http://schemas.microsoft.com/office/drawing/2016/5/12/chartex" xmlns:cx7="http://schemas.microsoft.com/office/drawing/2016/5/13/chartex" xmlns:cx8="http://schemas.microsoft.com/office/drawing/2016/5/14/chartex" xmlns:mc="http://schemas.openxmlformats.org/markup-compatibility/2006" xmlns:aink="http://schemas.microsoft.com/office/drawing/2016/ink" xmlns:am3d="http://schemas.microsoft.com/office/drawing/2017/model3d" xmlns:o="urn:schemas-microsoft-com:office:office" xmlns:r="http://schemas.openxmlformats.org/officeDocument/2006/relationships" xmlns:m="http://schemas.openxmlformats.org/officeDocument/2006/math" xmlns:v="urn:schemas-microsoft-com:vml" xmlns:wp14="http://schemas.microsoft.com/office/word/2010/wordprocessingDrawing" xmlns:wp="http://schemas.openxmlformats.org/drawingml/2006/wordprocessingDrawing" xmlns:w10="urn:schemas-microsoft-com:office:word" xmlns:w="http://schemas.openxmlformats.org/wordprocessingml/2006/main" xmlns:w14="http://schemas.microsoft.com/office/word/2010/wordml" xmlns:w15="http://schemas.microsoft.com/office/word/2012/wordml" xmlns:w16cex="http://schemas.microsoft.com/office/word/2018/wordml/cex" xmlns:w16cid="http://schemas.microsoft.com/office/word/2016/wordml/cid" xmlns:w16="http://schemas.microsoft.com/office/word/2018/wordml" xmlns:w16sdtdh="http://schemas.microsoft.com/office/word/2020/wordml/sdtdatahash" xmlns:w16se="http://schemas.microsoft.com/office/word/2015/wordml/symex" xmlns:wpg="http://schemas.microsoft.com/office/word/2010/wordprocessingGroup" xmlns:wpi="http://schemas.microsoft.com/office/word/2010/wordprocessingInk" xmlns:wne="http://schemas.microsoft.com/office/word/2006/wordml" xmlns:wps="http://schemas.microsoft.com/office/word/2010/wordprocessingShape" mc:Ignorable="w14 w15 w16se w16cid w16 w16cex w16sdtdh wp14">
+<w:numbering xmlns:wpc="http://schemas.microsoft.com/office/word/2010/wordprocessingCanvas" xmlns:cx="http://schemas.microsoft.com/office/drawing/2014/chartex" xmlns:cx1="http://schemas.microsoft.com/office/drawing/2015/9/8/chartex" xmlns:cx2="http://schemas.microsoft.com/office/drawing/2015/10/21/chartex" xmlns:cx3="http://schemas.microsoft.com/office/drawing/2016/5/9/chartex" xmlns:cx4="http://schemas.microsoft.com/office/drawing/2016/5/10/chartex" xmlns:cx5="http://schemas.microsoft.com/office/drawing/2016/5/11/chartex" xmlns:cx6="http://schemas.microsoft.com/office/drawing/2016/5/12/chartex" xmlns:cx7="http://schemas.microsoft.com/office/drawing/2016/5/13/chartex" xmlns:cx8="http://schemas.microsoft.com/office/drawing/2016/5/14/chartex" xmlns:mc="http://schemas.openxmlformats.org/markup-compatibility/2006" xmlns:aink="http://schemas.microsoft.com/office/drawing/2016/ink" xmlns:am3d="http://schemas.microsoft.com/office/drawing/2017/model3d" xmlns:o="urn:schemas-microsoft-com:office:office" xmlns:oel="http://schemas.microsoft.com/office/2019/extlst" xmlns:r="http://schemas.openxmlformats.org/officeDocument/2006/relationships" xmlns:m="http://schemas.openxmlformats.org/officeDocument/2006/math" xmlns:v="urn:schemas-microsoft-com:vml" xmlns:wp14="http://schemas.microsoft.com/office/word/2010/wordprocessingDrawing" xmlns:wp="http://schemas.openxmlformats.org/drawingml/2006/wordprocessingDrawing" xmlns:w10="urn:schemas-microsoft-com:office:word" xmlns:w="http://schemas.openxmlformats.org/wordprocessingml/2006/main" xmlns:w14="http://schemas.microsoft.com/office/word/2010/wordml" xmlns:w15="http://schemas.microsoft.com/office/word/2012/wordml" xmlns:w16cex="http://schemas.microsoft.com/office/word/2018/wordml/cex" xmlns:w16cid="http://schemas.microsoft.com/office/word/2016/wordml/cid" xmlns:w16="http://schemas.microsoft.com/office/word/2018/wordml" xmlns:w16du="http://schemas.microsoft.com/office/word/2023/wordml/word16du" xmlns:w16sdtdh="http://schemas.microsoft.com/office/word/2020/wordml/sdtdatahash" xmlns:w16sdtfl="http://schemas.microsoft.com/office/word/2024/wordml/sdtformatlock" xmlns:w16se="http://schemas.microsoft.com/office/word/2015/wordml/symex" xmlns:wpg="http://schemas.microsoft.com/office/word/2010/wordprocessingGroup" xmlns:wpi="http://schemas.microsoft.com/office/word/2010/wordprocessingInk" xmlns:wne="http://schemas.microsoft.com/office/word/2006/wordml" xmlns:wps="http://schemas.microsoft.com/office/word/2010/wordprocessingShape" mc:Ignorable="w14 w15 w16se w16cid w16 w16cex w16sdtdh w16sdtfl w16du wp14">
   <w:abstractNum w:abstractNumId="0" w15:restartNumberingAfterBreak="0">
     <w:nsid w:val="07673997"/>
     <w:multiLevelType w:val="multilevel"/>
@@ -7748,50 +7461,50 @@
       </w:rPr>
     </w:lvl>
   </w:abstractNum>
-  <w:num w:numId="1">
+  <w:num w:numId="1" w16cid:durableId="999305458">
     <w:abstractNumId w:val="6"/>
   </w:num>
-  <w:num w:numId="2">
+  <w:num w:numId="2" w16cid:durableId="285742598">
     <w:abstractNumId w:val="5"/>
   </w:num>
-  <w:num w:numId="3">
+  <w:num w:numId="3" w16cid:durableId="1241209859">
     <w:abstractNumId w:val="1"/>
   </w:num>
-  <w:num w:numId="4">
+  <w:num w:numId="4" w16cid:durableId="997459276">
     <w:abstractNumId w:val="2"/>
   </w:num>
-  <w:num w:numId="5">
+  <w:num w:numId="5" w16cid:durableId="590285906">
     <w:abstractNumId w:val="3"/>
   </w:num>
-  <w:num w:numId="6">
+  <w:num w:numId="6" w16cid:durableId="168520221">
     <w:abstractNumId w:val="8"/>
   </w:num>
-  <w:num w:numId="7">
+  <w:num w:numId="7" w16cid:durableId="1332873040">
     <w:abstractNumId w:val="4"/>
   </w:num>
-  <w:num w:numId="8">
+  <w:num w:numId="8" w16cid:durableId="1104350558">
     <w:abstractNumId w:val="10"/>
   </w:num>
-  <w:num w:numId="9">
+  <w:num w:numId="9" w16cid:durableId="1616600650">
     <w:abstractNumId w:val="11"/>
   </w:num>
-  <w:num w:numId="10">
+  <w:num w:numId="10" w16cid:durableId="2137941682">
     <w:abstractNumId w:val="9"/>
   </w:num>
-  <w:num w:numId="11">
+  <w:num w:numId="11" w16cid:durableId="1208909477">
     <w:abstractNumId w:val="12"/>
   </w:num>
-  <w:num w:numId="12">
+  <w:num w:numId="12" w16cid:durableId="950474647">
     <w:abstractNumId w:val="7"/>
   </w:num>
-  <w:num w:numId="13">
+  <w:num w:numId="13" w16cid:durableId="1745450542">
     <w:abstractNumId w:val="0"/>
   </w:num>
 </w:numbering>
 </file>
 
 <file path=word/styles.xml><?xml version="1.0" encoding="utf-8"?>
-<w:styles xmlns:mc="http://schemas.openxmlformats.org/markup-compatibility/2006" xmlns:r="http://schemas.openxmlformats.org/officeDocument/2006/relationships" xmlns:w="http://schemas.openxmlformats.org/wordprocessingml/2006/main" xmlns:w14="http://schemas.microsoft.com/office/word/2010/wordml" xmlns:w15="http://schemas.microsoft.com/office/word/2012/wordml" xmlns:w16cex="http://schemas.microsoft.com/office/word/2018/wordml/cex" xmlns:w16cid="http://schemas.microsoft.com/office/word/2016/wordml/cid" xmlns:w16="http://schemas.microsoft.com/office/word/2018/wordml" xmlns:w16sdtdh="http://schemas.microsoft.com/office/word/2020/wordml/sdtdatahash" xmlns:w16se="http://schemas.microsoft.com/office/word/2015/wordml/symex" mc:Ignorable="w14 w15 w16se w16cid w16 w16cex w16sdtdh">
+<w:styles xmlns:mc="http://schemas.openxmlformats.org/markup-compatibility/2006" xmlns:r="http://schemas.openxmlformats.org/officeDocument/2006/relationships" xmlns:w="http://schemas.openxmlformats.org/wordprocessingml/2006/main" xmlns:w14="http://schemas.microsoft.com/office/word/2010/wordml" xmlns:w15="http://schemas.microsoft.com/office/word/2012/wordml" xmlns:w16cex="http://schemas.microsoft.com/office/word/2018/wordml/cex" xmlns:w16cid="http://schemas.microsoft.com/office/word/2016/wordml/cid" xmlns:w16="http://schemas.microsoft.com/office/word/2018/wordml" xmlns:w16du="http://schemas.microsoft.com/office/word/2023/wordml/word16du" xmlns:w16sdtdh="http://schemas.microsoft.com/office/word/2020/wordml/sdtdatahash" xmlns:w16sdtfl="http://schemas.microsoft.com/office/word/2024/wordml/sdtformatlock" xmlns:w16se="http://schemas.microsoft.com/office/word/2015/wordml/symex" mc:Ignorable="w14 w15 w16se w16cid w16 w16cex w16sdtdh w16sdtfl w16du">
   <w:docDefaults>
     <w:rPrDefault>
       <w:rPr>

</xml_diff>